<commit_message>
one page format updates
</commit_message>
<xml_diff>
--- a/Setlist_1/Stuck In The Middle With You.docx
+++ b/Setlist_1/Stuck In The Middle With You.docx
@@ -17,8 +17,6 @@
           <w:bdr w:val="none" w:sz="0" w:space="0" w:color="auto" w:frame="1"/>
         </w:rPr>
       </w:pPr>
-      <w:bookmarkStart w:id="0" w:name="_GoBack"/>
-      <w:bookmarkEnd w:id="0"/>
       <w:r>
         <w:rPr>
           <w:rFonts w:ascii="Arial" w:eastAsia="Times New Roman" w:hAnsi="Arial" w:cs="Arial"/>
@@ -3193,6 +3191,415 @@
           <w:szCs w:val="18"/>
         </w:rPr>
       </w:pPr>
+    </w:p>
+    <w:p>
+      <w:pPr>
+        <w:shd w:val="clear" w:color="auto" w:fill="FFFFFF"/>
+        <w:tabs>
+          <w:tab w:val="left" w:pos="916"/>
+          <w:tab w:val="left" w:pos="1832"/>
+          <w:tab w:val="left" w:pos="2748"/>
+          <w:tab w:val="left" w:pos="3664"/>
+          <w:tab w:val="left" w:pos="4580"/>
+          <w:tab w:val="left" w:pos="5496"/>
+          <w:tab w:val="left" w:pos="6412"/>
+          <w:tab w:val="left" w:pos="7328"/>
+          <w:tab w:val="left" w:pos="8244"/>
+          <w:tab w:val="left" w:pos="9160"/>
+          <w:tab w:val="left" w:pos="10076"/>
+          <w:tab w:val="left" w:pos="10992"/>
+          <w:tab w:val="left" w:pos="11908"/>
+          <w:tab w:val="left" w:pos="12824"/>
+          <w:tab w:val="left" w:pos="13740"/>
+          <w:tab w:val="left" w:pos="14656"/>
+        </w:tabs>
+        <w:wordWrap w:val="0"/>
+        <w:spacing w:after="0" w:line="240" w:lineRule="auto"/>
+        <w:rPr>
+          <w:rFonts w:ascii="Courier New" w:eastAsia="Times New Roman" w:hAnsi="Courier New" w:cs="Courier New"/>
+          <w:color w:val="000000"/>
+          <w:sz w:val="18"/>
+          <w:szCs w:val="18"/>
+        </w:rPr>
+      </w:pPr>
+      <w:r>
+        <w:rPr>
+          <w:rFonts w:ascii="Courier New" w:eastAsia="Times New Roman" w:hAnsi="Courier New" w:cs="Courier New"/>
+          <w:color w:val="000000"/>
+          <w:sz w:val="18"/>
+          <w:szCs w:val="18"/>
+        </w:rPr>
+        <w:t>Well you started out with nothing,</w:t>
+      </w:r>
+    </w:p>
+    <w:p>
+      <w:pPr>
+        <w:shd w:val="clear" w:color="auto" w:fill="FFFFFF"/>
+        <w:tabs>
+          <w:tab w:val="left" w:pos="916"/>
+          <w:tab w:val="left" w:pos="1832"/>
+          <w:tab w:val="left" w:pos="2748"/>
+          <w:tab w:val="left" w:pos="3664"/>
+          <w:tab w:val="left" w:pos="4580"/>
+          <w:tab w:val="left" w:pos="5496"/>
+          <w:tab w:val="left" w:pos="6412"/>
+          <w:tab w:val="left" w:pos="7328"/>
+          <w:tab w:val="left" w:pos="8244"/>
+          <w:tab w:val="left" w:pos="9160"/>
+          <w:tab w:val="left" w:pos="10076"/>
+          <w:tab w:val="left" w:pos="10992"/>
+          <w:tab w:val="left" w:pos="11908"/>
+          <w:tab w:val="left" w:pos="12824"/>
+          <w:tab w:val="left" w:pos="13740"/>
+          <w:tab w:val="left" w:pos="14656"/>
+        </w:tabs>
+        <w:wordWrap w:val="0"/>
+        <w:spacing w:after="0" w:line="240" w:lineRule="auto"/>
+        <w:rPr>
+          <w:rFonts w:ascii="Courier New" w:eastAsia="Times New Roman" w:hAnsi="Courier New" w:cs="Courier New"/>
+          <w:color w:val="000000"/>
+          <w:sz w:val="18"/>
+          <w:szCs w:val="18"/>
+        </w:rPr>
+      </w:pPr>
+      <w:r>
+        <w:rPr>
+          <w:rFonts w:ascii="Courier New" w:eastAsia="Times New Roman" w:hAnsi="Courier New" w:cs="Courier New"/>
+          <w:color w:val="000000"/>
+          <w:sz w:val="18"/>
+          <w:szCs w:val="18"/>
+        </w:rPr>
+        <w:t xml:space="preserve">                                              </w:t>
+      </w:r>
+      <w:r>
+        <w:rPr>
+          <w:rFonts w:ascii="Courier New" w:eastAsia="Times New Roman" w:hAnsi="Courier New" w:cs="Courier New"/>
+          <w:color w:val="007FBF"/>
+          <w:sz w:val="18"/>
+          <w:szCs w:val="18"/>
+        </w:rPr>
+        <w:t>D</w:t>
+      </w:r>
+    </w:p>
+    <w:p>
+      <w:pPr>
+        <w:shd w:val="clear" w:color="auto" w:fill="FFFFFF"/>
+        <w:tabs>
+          <w:tab w:val="left" w:pos="916"/>
+          <w:tab w:val="left" w:pos="1832"/>
+          <w:tab w:val="left" w:pos="2748"/>
+          <w:tab w:val="left" w:pos="3664"/>
+          <w:tab w:val="left" w:pos="4580"/>
+          <w:tab w:val="left" w:pos="5496"/>
+          <w:tab w:val="left" w:pos="6412"/>
+          <w:tab w:val="left" w:pos="7328"/>
+          <w:tab w:val="left" w:pos="8244"/>
+          <w:tab w:val="left" w:pos="9160"/>
+          <w:tab w:val="left" w:pos="10076"/>
+          <w:tab w:val="left" w:pos="10992"/>
+          <w:tab w:val="left" w:pos="11908"/>
+          <w:tab w:val="left" w:pos="12824"/>
+          <w:tab w:val="left" w:pos="13740"/>
+          <w:tab w:val="left" w:pos="14656"/>
+        </w:tabs>
+        <w:wordWrap w:val="0"/>
+        <w:spacing w:after="0" w:line="240" w:lineRule="auto"/>
+        <w:rPr>
+          <w:rFonts w:ascii="Courier New" w:eastAsia="Times New Roman" w:hAnsi="Courier New" w:cs="Courier New"/>
+          <w:color w:val="000000"/>
+          <w:sz w:val="18"/>
+          <w:szCs w:val="18"/>
+        </w:rPr>
+      </w:pPr>
+      <w:r>
+        <w:rPr>
+          <w:rFonts w:ascii="Courier New" w:eastAsia="Times New Roman" w:hAnsi="Courier New" w:cs="Courier New"/>
+          <w:color w:val="000000"/>
+          <w:sz w:val="18"/>
+          <w:szCs w:val="18"/>
+        </w:rPr>
+        <w:t xml:space="preserve">And you're proud that you're a </w:t>
+      </w:r>
+      <w:proofErr w:type="spellStart"/>
+      <w:r>
+        <w:rPr>
+          <w:rFonts w:ascii="Courier New" w:eastAsia="Times New Roman" w:hAnsi="Courier New" w:cs="Courier New"/>
+          <w:color w:val="000000"/>
+          <w:sz w:val="18"/>
+          <w:szCs w:val="18"/>
+        </w:rPr>
+        <w:t>self made</w:t>
+      </w:r>
+      <w:proofErr w:type="spellEnd"/>
+      <w:r>
+        <w:rPr>
+          <w:rFonts w:ascii="Courier New" w:eastAsia="Times New Roman" w:hAnsi="Courier New" w:cs="Courier New"/>
+          <w:color w:val="000000"/>
+          <w:sz w:val="18"/>
+          <w:szCs w:val="18"/>
+        </w:rPr>
+        <w:t xml:space="preserve"> man,</w:t>
+      </w:r>
+    </w:p>
+    <w:p>
+      <w:pPr>
+        <w:shd w:val="clear" w:color="auto" w:fill="FFFFFF"/>
+        <w:tabs>
+          <w:tab w:val="left" w:pos="916"/>
+          <w:tab w:val="left" w:pos="1832"/>
+          <w:tab w:val="left" w:pos="2748"/>
+          <w:tab w:val="left" w:pos="3664"/>
+          <w:tab w:val="left" w:pos="4580"/>
+          <w:tab w:val="left" w:pos="5496"/>
+          <w:tab w:val="left" w:pos="6412"/>
+          <w:tab w:val="left" w:pos="7328"/>
+          <w:tab w:val="left" w:pos="8244"/>
+          <w:tab w:val="left" w:pos="9160"/>
+          <w:tab w:val="left" w:pos="10076"/>
+          <w:tab w:val="left" w:pos="10992"/>
+          <w:tab w:val="left" w:pos="11908"/>
+          <w:tab w:val="left" w:pos="12824"/>
+          <w:tab w:val="left" w:pos="13740"/>
+          <w:tab w:val="left" w:pos="14656"/>
+        </w:tabs>
+        <w:wordWrap w:val="0"/>
+        <w:spacing w:after="0" w:line="240" w:lineRule="auto"/>
+        <w:rPr>
+          <w:rFonts w:ascii="Courier New" w:eastAsia="Times New Roman" w:hAnsi="Courier New" w:cs="Courier New"/>
+          <w:color w:val="000000"/>
+          <w:sz w:val="18"/>
+          <w:szCs w:val="18"/>
+        </w:rPr>
+      </w:pPr>
+      <w:r>
+        <w:rPr>
+          <w:rFonts w:ascii="Courier New" w:eastAsia="Times New Roman" w:hAnsi="Courier New" w:cs="Courier New"/>
+          <w:color w:val="000000"/>
+          <w:sz w:val="18"/>
+          <w:szCs w:val="18"/>
+        </w:rPr>
+        <w:t xml:space="preserve">         </w:t>
+      </w:r>
+      <w:r>
+        <w:rPr>
+          <w:rFonts w:ascii="Courier New" w:eastAsia="Times New Roman" w:hAnsi="Courier New" w:cs="Courier New"/>
+          <w:color w:val="007FBF"/>
+          <w:sz w:val="18"/>
+          <w:szCs w:val="18"/>
+        </w:rPr>
+        <w:t>G7</w:t>
+      </w:r>
+    </w:p>
+    <w:p>
+      <w:pPr>
+        <w:shd w:val="clear" w:color="auto" w:fill="FFFFFF"/>
+        <w:tabs>
+          <w:tab w:val="left" w:pos="916"/>
+          <w:tab w:val="left" w:pos="1832"/>
+          <w:tab w:val="left" w:pos="2748"/>
+          <w:tab w:val="left" w:pos="3664"/>
+          <w:tab w:val="left" w:pos="4580"/>
+          <w:tab w:val="left" w:pos="5496"/>
+          <w:tab w:val="left" w:pos="6412"/>
+          <w:tab w:val="left" w:pos="7328"/>
+          <w:tab w:val="left" w:pos="8244"/>
+          <w:tab w:val="left" w:pos="9160"/>
+          <w:tab w:val="left" w:pos="10076"/>
+          <w:tab w:val="left" w:pos="10992"/>
+          <w:tab w:val="left" w:pos="11908"/>
+          <w:tab w:val="left" w:pos="12824"/>
+          <w:tab w:val="left" w:pos="13740"/>
+          <w:tab w:val="left" w:pos="14656"/>
+        </w:tabs>
+        <w:wordWrap w:val="0"/>
+        <w:spacing w:after="0" w:line="240" w:lineRule="auto"/>
+        <w:rPr>
+          <w:rFonts w:ascii="Courier New" w:eastAsia="Times New Roman" w:hAnsi="Courier New" w:cs="Courier New"/>
+          <w:color w:val="000000"/>
+          <w:sz w:val="18"/>
+          <w:szCs w:val="18"/>
+        </w:rPr>
+      </w:pPr>
+      <w:r>
+        <w:rPr>
+          <w:rFonts w:ascii="Courier New" w:eastAsia="Times New Roman" w:hAnsi="Courier New" w:cs="Courier New"/>
+          <w:color w:val="000000"/>
+          <w:sz w:val="18"/>
+          <w:szCs w:val="18"/>
+        </w:rPr>
+        <w:t xml:space="preserve">And your friends, they all come </w:t>
+      </w:r>
+      <w:proofErr w:type="spellStart"/>
+      <w:r>
+        <w:rPr>
+          <w:rFonts w:ascii="Courier New" w:eastAsia="Times New Roman" w:hAnsi="Courier New" w:cs="Courier New"/>
+          <w:color w:val="000000"/>
+          <w:sz w:val="18"/>
+          <w:szCs w:val="18"/>
+        </w:rPr>
+        <w:t>crawlin</w:t>
+      </w:r>
+      <w:proofErr w:type="spellEnd"/>
+      <w:r>
+        <w:rPr>
+          <w:rFonts w:ascii="Courier New" w:eastAsia="Times New Roman" w:hAnsi="Courier New" w:cs="Courier New"/>
+          <w:color w:val="000000"/>
+          <w:sz w:val="18"/>
+          <w:szCs w:val="18"/>
+        </w:rPr>
+        <w:t xml:space="preserve">, </w:t>
+      </w:r>
+      <w:proofErr w:type="gramStart"/>
+      <w:r>
+        <w:rPr>
+          <w:rFonts w:ascii="Courier New" w:eastAsia="Times New Roman" w:hAnsi="Courier New" w:cs="Courier New"/>
+          <w:color w:val="000000"/>
+          <w:sz w:val="18"/>
+          <w:szCs w:val="18"/>
+        </w:rPr>
+        <w:t>Slap</w:t>
+      </w:r>
+      <w:proofErr w:type="gramEnd"/>
+      <w:r>
+        <w:rPr>
+          <w:rFonts w:ascii="Courier New" w:eastAsia="Times New Roman" w:hAnsi="Courier New" w:cs="Courier New"/>
+          <w:color w:val="000000"/>
+          <w:sz w:val="18"/>
+          <w:szCs w:val="18"/>
+        </w:rPr>
+        <w:t xml:space="preserve"> you on the back and say,</w:t>
+      </w:r>
+    </w:p>
+    <w:p>
+      <w:pPr>
+        <w:shd w:val="clear" w:color="auto" w:fill="FFFFFF"/>
+        <w:tabs>
+          <w:tab w:val="left" w:pos="916"/>
+          <w:tab w:val="left" w:pos="1832"/>
+          <w:tab w:val="left" w:pos="2748"/>
+          <w:tab w:val="left" w:pos="3664"/>
+          <w:tab w:val="left" w:pos="4580"/>
+          <w:tab w:val="left" w:pos="5496"/>
+          <w:tab w:val="left" w:pos="6412"/>
+          <w:tab w:val="left" w:pos="7328"/>
+          <w:tab w:val="left" w:pos="8244"/>
+          <w:tab w:val="left" w:pos="9160"/>
+          <w:tab w:val="left" w:pos="10076"/>
+          <w:tab w:val="left" w:pos="10992"/>
+          <w:tab w:val="left" w:pos="11908"/>
+          <w:tab w:val="left" w:pos="12824"/>
+          <w:tab w:val="left" w:pos="13740"/>
+          <w:tab w:val="left" w:pos="14656"/>
+        </w:tabs>
+        <w:wordWrap w:val="0"/>
+        <w:spacing w:after="0" w:line="240" w:lineRule="auto"/>
+        <w:rPr>
+          <w:rFonts w:ascii="Courier New" w:eastAsia="Times New Roman" w:hAnsi="Courier New" w:cs="Courier New"/>
+          <w:color w:val="000000"/>
+          <w:sz w:val="18"/>
+          <w:szCs w:val="18"/>
+        </w:rPr>
+      </w:pPr>
+      <w:r>
+        <w:rPr>
+          <w:rFonts w:ascii="Courier New" w:eastAsia="Times New Roman" w:hAnsi="Courier New" w:cs="Courier New"/>
+          <w:color w:val="007FBF"/>
+          <w:sz w:val="18"/>
+          <w:szCs w:val="18"/>
+        </w:rPr>
+        <w:t>D</w:t>
+      </w:r>
+      <w:r>
+        <w:rPr>
+          <w:rFonts w:ascii="Courier New" w:eastAsia="Times New Roman" w:hAnsi="Courier New" w:cs="Courier New"/>
+          <w:color w:val="000000"/>
+          <w:sz w:val="18"/>
+          <w:szCs w:val="18"/>
+        </w:rPr>
+        <w:t xml:space="preserve">          </w:t>
+      </w:r>
+      <w:r>
+        <w:rPr>
+          <w:rFonts w:ascii="Courier New" w:eastAsia="Times New Roman" w:hAnsi="Courier New" w:cs="Courier New"/>
+          <w:color w:val="007FBF"/>
+          <w:sz w:val="18"/>
+          <w:szCs w:val="18"/>
+        </w:rPr>
+        <w:t>G7</w:t>
+      </w:r>
+    </w:p>
+    <w:p>
+      <w:pPr>
+        <w:shd w:val="clear" w:color="auto" w:fill="FFFFFF"/>
+        <w:tabs>
+          <w:tab w:val="left" w:pos="916"/>
+          <w:tab w:val="left" w:pos="1832"/>
+          <w:tab w:val="left" w:pos="2748"/>
+          <w:tab w:val="left" w:pos="3664"/>
+          <w:tab w:val="left" w:pos="4580"/>
+          <w:tab w:val="left" w:pos="5496"/>
+          <w:tab w:val="left" w:pos="6412"/>
+          <w:tab w:val="left" w:pos="7328"/>
+          <w:tab w:val="left" w:pos="8244"/>
+          <w:tab w:val="left" w:pos="9160"/>
+          <w:tab w:val="left" w:pos="10076"/>
+          <w:tab w:val="left" w:pos="10992"/>
+          <w:tab w:val="left" w:pos="11908"/>
+          <w:tab w:val="left" w:pos="12824"/>
+          <w:tab w:val="left" w:pos="13740"/>
+          <w:tab w:val="left" w:pos="14656"/>
+        </w:tabs>
+        <w:wordWrap w:val="0"/>
+        <w:spacing w:after="0" w:line="240" w:lineRule="auto"/>
+        <w:rPr>
+          <w:rFonts w:ascii="Courier New" w:eastAsia="Times New Roman" w:hAnsi="Courier New" w:cs="Courier New"/>
+          <w:color w:val="000000"/>
+          <w:sz w:val="18"/>
+          <w:szCs w:val="18"/>
+        </w:rPr>
+      </w:pPr>
+      <w:r>
+        <w:rPr>
+          <w:rFonts w:ascii="Courier New" w:eastAsia="Times New Roman" w:hAnsi="Courier New" w:cs="Courier New"/>
+          <w:color w:val="000000"/>
+          <w:sz w:val="18"/>
+          <w:szCs w:val="18"/>
+        </w:rPr>
+        <w:t>Please.... Please.....</w:t>
+      </w:r>
+    </w:p>
+    <w:p>
+      <w:pPr>
+        <w:shd w:val="clear" w:color="auto" w:fill="FFFFFF"/>
+        <w:tabs>
+          <w:tab w:val="left" w:pos="916"/>
+          <w:tab w:val="left" w:pos="1832"/>
+          <w:tab w:val="left" w:pos="2748"/>
+          <w:tab w:val="left" w:pos="3664"/>
+          <w:tab w:val="left" w:pos="4580"/>
+          <w:tab w:val="left" w:pos="5496"/>
+          <w:tab w:val="left" w:pos="6412"/>
+          <w:tab w:val="left" w:pos="7328"/>
+          <w:tab w:val="left" w:pos="8244"/>
+          <w:tab w:val="left" w:pos="9160"/>
+          <w:tab w:val="left" w:pos="10076"/>
+          <w:tab w:val="left" w:pos="10992"/>
+          <w:tab w:val="left" w:pos="11908"/>
+          <w:tab w:val="left" w:pos="12824"/>
+          <w:tab w:val="left" w:pos="13740"/>
+          <w:tab w:val="left" w:pos="14656"/>
+        </w:tabs>
+        <w:wordWrap w:val="0"/>
+        <w:spacing w:after="0" w:line="240" w:lineRule="auto"/>
+        <w:rPr>
+          <w:rFonts w:ascii="Courier New" w:eastAsia="Times New Roman" w:hAnsi="Courier New" w:cs="Courier New"/>
+          <w:color w:val="000000"/>
+          <w:sz w:val="18"/>
+          <w:szCs w:val="18"/>
+        </w:rPr>
+      </w:pPr>
+      <w:bookmarkStart w:id="0" w:name="_GoBack"/>
+      <w:bookmarkEnd w:id="0"/>
     </w:p>
     <w:p>
       <w:pPr>

</xml_diff>